<commit_message>
implemented function revert and update request document
</commit_message>
<xml_diff>
--- a/Server/Request Interface.docx
+++ b/Server/Request Interface.docx
@@ -62,11 +62,9 @@
             <w:tcW w:w="1283" w:type="dxa"/>
           </w:tcPr>
           <w:p>
-            <w:proofErr w:type="spellStart"/>
             <w:r>
               <w:t>Url</w:t>
             </w:r>
-            <w:proofErr w:type="spellEnd"/>
           </w:p>
         </w:tc>
         <w:tc>
@@ -86,11 +84,9 @@
             <w:tcW w:w="1283" w:type="dxa"/>
           </w:tcPr>
           <w:p>
-            <w:proofErr w:type="spellStart"/>
             <w:r>
               <w:t>Parametres</w:t>
             </w:r>
-            <w:proofErr w:type="spellEnd"/>
           </w:p>
         </w:tc>
         <w:tc>
@@ -121,28 +117,12 @@
           </w:tcPr>
           <w:p>
             <w:r>
-              <w:t>{"</w:t>
-            </w:r>
-            <w:proofErr w:type="spellStart"/>
-            <w:r>
-              <w:t>status":"success","info</w:t>
-            </w:r>
-            <w:proofErr w:type="spellEnd"/>
-            <w:r>
-              <w:t>":""}</w:t>
-            </w:r>
-          </w:p>
-          <w:p>
-            <w:r>
-              <w:t>{"</w:t>
-            </w:r>
-            <w:proofErr w:type="spellStart"/>
-            <w:r>
-              <w:t>status":"fail","info":"user</w:t>
-            </w:r>
-            <w:proofErr w:type="spellEnd"/>
-            <w:r>
-              <w:t xml:space="preserve"> do not </w:t>
+              <w:t>{"status":"success","info":""}</w:t>
+            </w:r>
+          </w:p>
+          <w:p>
+            <w:r>
+              <w:t xml:space="preserve">{"status":"fail","info":"user do not </w:t>
             </w:r>
             <w:r>
               <w:t>exist"}</w:t>
@@ -150,15 +130,7 @@
           </w:p>
           <w:p>
             <w:r>
-              <w:t>{"</w:t>
-            </w:r>
-            <w:proofErr w:type="spellStart"/>
-            <w:r>
-              <w:t>status":"fail","info":"username</w:t>
-            </w:r>
-            <w:proofErr w:type="spellEnd"/>
-            <w:r>
-              <w:t xml:space="preserve"> or password incorrect"}</w:t>
+              <w:t>{"status":"fail","info":"username or password incorrect"}</w:t>
             </w:r>
           </w:p>
         </w:tc>
@@ -225,11 +197,9 @@
             <w:tcW w:w="1271" w:type="dxa"/>
           </w:tcPr>
           <w:p>
-            <w:proofErr w:type="spellStart"/>
             <w:r>
               <w:t>Url</w:t>
             </w:r>
-            <w:proofErr w:type="spellEnd"/>
           </w:p>
         </w:tc>
         <w:tc>
@@ -249,11 +219,9 @@
             <w:tcW w:w="1271" w:type="dxa"/>
           </w:tcPr>
           <w:p>
-            <w:proofErr w:type="spellStart"/>
             <w:r>
               <w:t>Parametres</w:t>
             </w:r>
-            <w:proofErr w:type="spellEnd"/>
           </w:p>
         </w:tc>
         <w:tc>
@@ -284,41 +252,17 @@
           </w:tcPr>
           <w:p>
             <w:r>
-              <w:t>{"</w:t>
-            </w:r>
-            <w:proofErr w:type="spellStart"/>
-            <w:r>
-              <w:t>status":"success","info</w:t>
-            </w:r>
-            <w:proofErr w:type="spellEnd"/>
-            <w:r>
-              <w:t>":""}</w:t>
-            </w:r>
-          </w:p>
-          <w:p>
-            <w:r>
-              <w:t>{"</w:t>
-            </w:r>
-            <w:proofErr w:type="spellStart"/>
-            <w:r>
-              <w:t>status":"fail","info":"user</w:t>
-            </w:r>
-            <w:proofErr w:type="spellEnd"/>
-            <w:r>
-              <w:t xml:space="preserve"> already existed"}</w:t>
-            </w:r>
-          </w:p>
-          <w:p>
-            <w:r>
-              <w:t>{"</w:t>
-            </w:r>
-            <w:proofErr w:type="spellStart"/>
-            <w:r>
-              <w:t>status":"fail","info":"unknown</w:t>
-            </w:r>
-            <w:proofErr w:type="spellEnd"/>
-            <w:r>
-              <w:t xml:space="preserve"> reasons"}</w:t>
+              <w:t>{"status":"success","info":""}</w:t>
+            </w:r>
+          </w:p>
+          <w:p>
+            <w:r>
+              <w:t>{"status":"fail","info":"user already existed"}</w:t>
+            </w:r>
+          </w:p>
+          <w:p>
+            <w:r>
+              <w:t>{"status":"fail","info":"unknown reasons"}</w:t>
             </w:r>
           </w:p>
         </w:tc>
@@ -385,11 +329,9 @@
             <w:tcW w:w="1271" w:type="dxa"/>
           </w:tcPr>
           <w:p>
-            <w:proofErr w:type="spellStart"/>
             <w:r>
               <w:t>Url</w:t>
             </w:r>
-            <w:proofErr w:type="spellEnd"/>
           </w:p>
         </w:tc>
         <w:tc>
@@ -409,11 +351,9 @@
             <w:tcW w:w="1271" w:type="dxa"/>
           </w:tcPr>
           <w:p>
-            <w:proofErr w:type="spellStart"/>
             <w:r>
               <w:t>Parametres</w:t>
             </w:r>
-            <w:proofErr w:type="spellEnd"/>
           </w:p>
         </w:tc>
         <w:tc>
@@ -444,49 +384,17 @@
           </w:tcPr>
           <w:p>
             <w:r>
-              <w:t>{"</w:t>
-            </w:r>
-            <w:proofErr w:type="spellStart"/>
-            <w:r>
-              <w:t>status":"success","info</w:t>
-            </w:r>
-            <w:proofErr w:type="spellEnd"/>
-            <w:r>
-              <w:t>":""}</w:t>
-            </w:r>
-          </w:p>
-          <w:p>
-            <w:r>
-              <w:t>{"</w:t>
-            </w:r>
-            <w:proofErr w:type="spellStart"/>
-            <w:r>
-              <w:t>status":"fail","info":"the</w:t>
-            </w:r>
-            <w:proofErr w:type="spellEnd"/>
-            <w:r>
-              <w:t xml:space="preserve"> answer(s) </w:t>
-            </w:r>
-            <w:proofErr w:type="spellStart"/>
-            <w:r>
-              <w:t>unmatch</w:t>
-            </w:r>
-            <w:proofErr w:type="spellEnd"/>
-            <w:r>
-              <w:t>"}</w:t>
-            </w:r>
-          </w:p>
-          <w:p>
-            <w:r>
-              <w:t>{"</w:t>
-            </w:r>
-            <w:proofErr w:type="spellStart"/>
-            <w:r>
-              <w:t>status":"fail","info":"unknown</w:t>
-            </w:r>
-            <w:proofErr w:type="spellEnd"/>
-            <w:r>
-              <w:t xml:space="preserve"> reasons"}</w:t>
+              <w:t>{"status":"success","info":""}</w:t>
+            </w:r>
+          </w:p>
+          <w:p>
+            <w:r>
+              <w:t>{"status":"fail","info":"the answer(s) unmatch"}</w:t>
+            </w:r>
+          </w:p>
+          <w:p>
+            <w:r>
+              <w:t>{"status":"fail","info":"unknown reasons"}</w:t>
             </w:r>
           </w:p>
         </w:tc>
@@ -553,11 +461,9 @@
             <w:tcW w:w="1271" w:type="dxa"/>
           </w:tcPr>
           <w:p>
-            <w:proofErr w:type="spellStart"/>
             <w:r>
               <w:t>Url</w:t>
             </w:r>
-            <w:proofErr w:type="spellEnd"/>
           </w:p>
         </w:tc>
         <w:tc>
@@ -577,26 +483,19 @@
             <w:tcW w:w="1271" w:type="dxa"/>
           </w:tcPr>
           <w:p>
-            <w:proofErr w:type="spellStart"/>
             <w:r>
               <w:t>Parametres</w:t>
             </w:r>
-            <w:proofErr w:type="spellEnd"/>
-          </w:p>
-        </w:tc>
-        <w:tc>
-          <w:tcPr>
-            <w:tcW w:w="7019" w:type="dxa"/>
-          </w:tcPr>
-          <w:p>
-            <w:r>
-              <w:t xml:space="preserve">username password </w:t>
-            </w:r>
-            <w:proofErr w:type="spellStart"/>
-            <w:r>
-              <w:t>newpassword</w:t>
-            </w:r>
-            <w:proofErr w:type="spellEnd"/>
+          </w:p>
+        </w:tc>
+        <w:tc>
+          <w:tcPr>
+            <w:tcW w:w="7019" w:type="dxa"/>
+          </w:tcPr>
+          <w:p>
+            <w:r>
+              <w:t>username password newpassword</w:t>
+            </w:r>
           </w:p>
         </w:tc>
       </w:tr>
@@ -617,41 +516,17 @@
           </w:tcPr>
           <w:p>
             <w:r>
-              <w:t>{"</w:t>
-            </w:r>
-            <w:proofErr w:type="spellStart"/>
-            <w:r>
-              <w:t>status":"success","info</w:t>
-            </w:r>
-            <w:proofErr w:type="spellEnd"/>
-            <w:r>
-              <w:t>":""}</w:t>
-            </w:r>
-          </w:p>
-          <w:p>
-            <w:r>
-              <w:t>{"</w:t>
-            </w:r>
-            <w:proofErr w:type="spellStart"/>
-            <w:r>
-              <w:t>status":"fail","info":"the</w:t>
-            </w:r>
-            <w:proofErr w:type="spellEnd"/>
-            <w:r>
-              <w:t xml:space="preserve"> password unmatched the original password"}</w:t>
-            </w:r>
-          </w:p>
-          <w:p>
-            <w:r>
-              <w:t>{"</w:t>
-            </w:r>
-            <w:proofErr w:type="spellStart"/>
-            <w:r>
-              <w:t>status":"fail","info":"unknown</w:t>
-            </w:r>
-            <w:proofErr w:type="spellEnd"/>
-            <w:r>
-              <w:t xml:space="preserve"> reasons"}</w:t>
+              <w:t>{"status":"success","info":""}</w:t>
+            </w:r>
+          </w:p>
+          <w:p>
+            <w:r>
+              <w:t>{"status":"fail","info":"the password unmatched the original password"}</w:t>
+            </w:r>
+          </w:p>
+          <w:p>
+            <w:r>
+              <w:t>{"status":"fail","info":"unknown reasons"}</w:t>
             </w:r>
           </w:p>
         </w:tc>
@@ -718,11 +593,9 @@
             <w:tcW w:w="1271" w:type="dxa"/>
           </w:tcPr>
           <w:p>
-            <w:proofErr w:type="spellStart"/>
             <w:r>
               <w:t>Url</w:t>
             </w:r>
-            <w:proofErr w:type="spellEnd"/>
           </w:p>
         </w:tc>
         <w:tc>
@@ -755,11 +628,9 @@
             <w:tcW w:w="1271" w:type="dxa"/>
           </w:tcPr>
           <w:p>
-            <w:proofErr w:type="spellStart"/>
             <w:r>
               <w:t>Parametres</w:t>
             </w:r>
-            <w:proofErr w:type="spellEnd"/>
           </w:p>
         </w:tc>
         <w:tc>
@@ -773,13 +644,8 @@
           </w:p>
           <w:p>
             <w:r>
-              <w:t xml:space="preserve">username </w:t>
-            </w:r>
-            <w:proofErr w:type="spellStart"/>
-            <w:r>
-              <w:t>url</w:t>
-            </w:r>
-            <w:proofErr w:type="spellEnd"/>
+              <w:t>username url</w:t>
+            </w:r>
           </w:p>
         </w:tc>
       </w:tr>
@@ -809,39 +675,7 @@
                 <w:rFonts w:eastAsia="Times New Roman"/>
                 <w:color w:val="000000"/>
               </w:rPr>
-              <w:t>{"</w:t>
-            </w:r>
-            <w:proofErr w:type="spellStart"/>
-            <w:r>
-              <w:rPr>
-                <w:rFonts w:eastAsia="Times New Roman"/>
-                <w:color w:val="000000"/>
-              </w:rPr>
-              <w:t>status":"success","info</w:t>
-            </w:r>
-            <w:proofErr w:type="spellEnd"/>
-            <w:r>
-              <w:rPr>
-                <w:rFonts w:eastAsia="Times New Roman"/>
-                <w:color w:val="000000"/>
-              </w:rPr>
-              <w:t xml:space="preserve">":"[1.pptx, 2.pptx, 2.zip, </w:t>
-            </w:r>
-            <w:proofErr w:type="spellStart"/>
-            <w:r>
-              <w:rPr>
-                <w:rFonts w:eastAsia="Times New Roman"/>
-                <w:color w:val="000000"/>
-              </w:rPr>
-              <w:t>sample.rar</w:t>
-            </w:r>
-            <w:proofErr w:type="spellEnd"/>
-            <w:r>
-              <w:rPr>
-                <w:rFonts w:eastAsia="Times New Roman"/>
-                <w:color w:val="000000"/>
-              </w:rPr>
-              <w:t>, TestWordDoc.doc]"}</w:t>
+              <w:t>{"status":"success","info":"[1.pptx, 2.pptx, 2.zip, sample.rar, TestWordDoc.doc]"}</w:t>
             </w:r>
           </w:p>
           <w:p>
@@ -852,16 +686,8 @@
               <w:rPr>
                 <w:rFonts w:hint="eastAsia"/>
               </w:rPr>
-              <w:t xml:space="preserve">orarily </w:t>
-            </w:r>
-            <w:proofErr w:type="spellStart"/>
-            <w:r>
-              <w:rPr>
-                <w:rFonts w:hint="eastAsia"/>
-              </w:rPr>
-              <w:t>Unuse</w:t>
-            </w:r>
-            <w:proofErr w:type="spellEnd"/>
+              <w:t>orarily Unuse</w:t>
+            </w:r>
           </w:p>
         </w:tc>
       </w:tr>
@@ -928,11 +754,9 @@
             <w:tcW w:w="1271" w:type="dxa"/>
           </w:tcPr>
           <w:p>
-            <w:proofErr w:type="spellStart"/>
             <w:r>
               <w:t>Url</w:t>
             </w:r>
-            <w:proofErr w:type="spellEnd"/>
           </w:p>
         </w:tc>
         <w:tc>
@@ -988,11 +812,9 @@
             <w:tcW w:w="1271" w:type="dxa"/>
           </w:tcPr>
           <w:p>
-            <w:proofErr w:type="spellStart"/>
             <w:r>
               <w:t>Parametres</w:t>
             </w:r>
-            <w:proofErr w:type="spellEnd"/>
           </w:p>
         </w:tc>
         <w:tc>
@@ -1006,25 +828,18 @@
           </w:p>
           <w:p>
             <w:r>
-              <w:t xml:space="preserve">username </w:t>
-            </w:r>
-            <w:proofErr w:type="spellStart"/>
+              <w:t>username url</w:t>
+            </w:r>
+          </w:p>
+          <w:p>
+            <w:r>
+              <w:t>username</w:t>
+            </w:r>
+          </w:p>
+          <w:p>
             <w:r>
               <w:t>url</w:t>
             </w:r>
-            <w:proofErr w:type="spellEnd"/>
-          </w:p>
-          <w:p>
-            <w:r>
-              <w:t>username</w:t>
-            </w:r>
-          </w:p>
-          <w:p>
-            <w:proofErr w:type="spellStart"/>
-            <w:r>
-              <w:t>url</w:t>
-            </w:r>
-            <w:proofErr w:type="spellEnd"/>
           </w:p>
         </w:tc>
       </w:tr>
@@ -1051,16 +866,19 @@
               <w:rPr>
                 <w:rFonts w:hint="eastAsia"/>
               </w:rPr>
-              <w:t xml:space="preserve">orarily </w:t>
-            </w:r>
-            <w:proofErr w:type="spellStart"/>
+              <w:t>orarily Unuse</w:t>
+            </w:r>
+          </w:p>
+          <w:p>
+            <w:r>
+              <w:t>Temp</w:t>
+            </w:r>
             <w:r>
               <w:rPr>
                 <w:rFonts w:hint="eastAsia"/>
               </w:rPr>
-              <w:t>Unuse</w:t>
-            </w:r>
-            <w:proofErr w:type="spellEnd"/>
+              <w:t>orarily Unuse</w:t>
+            </w:r>
           </w:p>
           <w:p>
             <w:r>
@@ -1070,35 +888,8 @@
               <w:rPr>
                 <w:rFonts w:hint="eastAsia"/>
               </w:rPr>
-              <w:t xml:space="preserve">orarily </w:t>
-            </w:r>
-            <w:proofErr w:type="spellStart"/>
-            <w:r>
-              <w:rPr>
-                <w:rFonts w:hint="eastAsia"/>
-              </w:rPr>
-              <w:t>Unuse</w:t>
-            </w:r>
-            <w:proofErr w:type="spellEnd"/>
-          </w:p>
-          <w:p>
-            <w:r>
-              <w:t>Temp</w:t>
-            </w:r>
-            <w:r>
-              <w:rPr>
-                <w:rFonts w:hint="eastAsia"/>
-              </w:rPr>
-              <w:t xml:space="preserve">orarily </w:t>
-            </w:r>
-            <w:proofErr w:type="spellStart"/>
-            <w:r>
-              <w:rPr>
-                <w:rFonts w:hint="eastAsia"/>
-              </w:rPr>
-              <w:t>Unuse</w:t>
-            </w:r>
-            <w:proofErr w:type="spellEnd"/>
+              <w:t>orarily Unuse</w:t>
+            </w:r>
           </w:p>
           <w:p>
             <w:pPr>
@@ -1111,167 +902,7 @@
                 <w:rFonts w:eastAsia="Times New Roman"/>
                 <w:color w:val="000000"/>
               </w:rPr>
-              <w:t>{"</w:t>
-            </w:r>
-            <w:proofErr w:type="spellStart"/>
-            <w:r>
-              <w:rPr>
-                <w:rFonts w:eastAsia="Times New Roman"/>
-                <w:color w:val="000000"/>
-              </w:rPr>
-              <w:t>status":"success","info</w:t>
-            </w:r>
-            <w:proofErr w:type="spellEnd"/>
-            <w:r>
-              <w:rPr>
-                <w:rFonts w:eastAsia="Times New Roman"/>
-                <w:color w:val="000000"/>
-              </w:rPr>
-              <w:t>":"[{\"size\":\"162973\",\"time\":\"2019-02-27 00:01:34\",\"type\":\"</w:t>
-            </w:r>
-            <w:proofErr w:type="spellStart"/>
-            <w:r>
-              <w:rPr>
-                <w:rFonts w:eastAsia="Times New Roman"/>
-                <w:color w:val="000000"/>
-              </w:rPr>
-              <w:t>pptx</w:t>
-            </w:r>
-            <w:proofErr w:type="spellEnd"/>
-            <w:r>
-              <w:rPr>
-                <w:rFonts w:eastAsia="Times New Roman"/>
-                <w:color w:val="000000"/>
-              </w:rPr>
-              <w:t>\",\"</w:t>
-            </w:r>
-            <w:proofErr w:type="spellStart"/>
-            <w:r>
-              <w:rPr>
-                <w:rFonts w:eastAsia="Times New Roman"/>
-                <w:color w:val="000000"/>
-              </w:rPr>
-              <w:t>url</w:t>
-            </w:r>
-            <w:proofErr w:type="spellEnd"/>
-            <w:r>
-              <w:rPr>
-                <w:rFonts w:eastAsia="Times New Roman"/>
-                <w:color w:val="000000"/>
-              </w:rPr>
-              <w:t>\":\"1.pptx\"}, {\"size\":\"185833\",\"time\":\"2019-02-27 00:01:55\",\"type\":\"</w:t>
-            </w:r>
-            <w:proofErr w:type="spellStart"/>
-            <w:r>
-              <w:rPr>
-                <w:rFonts w:eastAsia="Times New Roman"/>
-                <w:color w:val="000000"/>
-              </w:rPr>
-              <w:t>pptx</w:t>
-            </w:r>
-            <w:proofErr w:type="spellEnd"/>
-            <w:r>
-              <w:rPr>
-                <w:rFonts w:eastAsia="Times New Roman"/>
-                <w:color w:val="000000"/>
-              </w:rPr>
-              <w:t>\",\"</w:t>
-            </w:r>
-            <w:proofErr w:type="spellStart"/>
-            <w:r>
-              <w:rPr>
-                <w:rFonts w:eastAsia="Times New Roman"/>
-                <w:color w:val="000000"/>
-              </w:rPr>
-              <w:t>url</w:t>
-            </w:r>
-            <w:proofErr w:type="spellEnd"/>
-            <w:r>
-              <w:rPr>
-                <w:rFonts w:eastAsia="Times New Roman"/>
-                <w:color w:val="000000"/>
-              </w:rPr>
-              <w:t>\":\"2.pptx\"}, {\"size\":\"13616\",\"time\":\"2019-02-27 00:02:10\",\"type\":\"zip\",\"</w:t>
-            </w:r>
-            <w:proofErr w:type="spellStart"/>
-            <w:r>
-              <w:rPr>
-                <w:rFonts w:eastAsia="Times New Roman"/>
-                <w:color w:val="000000"/>
-              </w:rPr>
-              <w:t>url</w:t>
-            </w:r>
-            <w:proofErr w:type="spellEnd"/>
-            <w:r>
-              <w:rPr>
-                <w:rFonts w:eastAsia="Times New Roman"/>
-                <w:color w:val="000000"/>
-              </w:rPr>
-              <w:t>\":\"2.zip\"}, {\"size\":\"3232810\",\"time\":\"2019-02-27 00:02:45\",\"type\":\"</w:t>
-            </w:r>
-            <w:proofErr w:type="spellStart"/>
-            <w:r>
-              <w:rPr>
-                <w:rFonts w:eastAsia="Times New Roman"/>
-                <w:color w:val="000000"/>
-              </w:rPr>
-              <w:t>rar</w:t>
-            </w:r>
-            <w:proofErr w:type="spellEnd"/>
-            <w:r>
-              <w:rPr>
-                <w:rFonts w:eastAsia="Times New Roman"/>
-                <w:color w:val="000000"/>
-              </w:rPr>
-              <w:t>\",\"</w:t>
-            </w:r>
-            <w:proofErr w:type="spellStart"/>
-            <w:r>
-              <w:rPr>
-                <w:rFonts w:eastAsia="Times New Roman"/>
-                <w:color w:val="000000"/>
-              </w:rPr>
-              <w:t>url</w:t>
-            </w:r>
-            <w:proofErr w:type="spellEnd"/>
-            <w:r>
-              <w:rPr>
-                <w:rFonts w:eastAsia="Times New Roman"/>
-                <w:color w:val="000000"/>
-              </w:rPr>
-              <w:t>\":\"</w:t>
-            </w:r>
-            <w:proofErr w:type="spellStart"/>
-            <w:r>
-              <w:rPr>
-                <w:rFonts w:eastAsia="Times New Roman"/>
-                <w:color w:val="000000"/>
-              </w:rPr>
-              <w:t>sample.rar</w:t>
-            </w:r>
-            <w:proofErr w:type="spellEnd"/>
-            <w:r>
-              <w:rPr>
-                <w:rFonts w:eastAsia="Times New Roman"/>
-                <w:color w:val="000000"/>
-              </w:rPr>
-              <w:t>\"}, {\"size\":\"19456\",\"time\":\"2019-02-27 00:02:25\",\"type\":\"doc\",\"</w:t>
-            </w:r>
-            <w:proofErr w:type="spellStart"/>
-            <w:r>
-              <w:rPr>
-                <w:rFonts w:eastAsia="Times New Roman"/>
-                <w:color w:val="000000"/>
-              </w:rPr>
-              <w:t>url</w:t>
-            </w:r>
-            <w:proofErr w:type="spellEnd"/>
-            <w:r>
-              <w:rPr>
-                <w:rFonts w:eastAsia="Times New Roman"/>
-                <w:color w:val="000000"/>
-              </w:rPr>
-              <w:t>\":\"TestWordDoc.doc\"}]"}</w:t>
+              <w:t>{"status":"success","info":"[{\"size\":\"162973\",\"time\":\"2019-02-27 00:01:34\",\"type\":\"pptx\",\"url\":\"1.pptx\"}, {\"size\":\"185833\",\"time\":\"2019-02-27 00:01:55\",\"type\":\"pptx\",\"url\":\"2.pptx\"}, {\"size\":\"13616\",\"time\":\"2019-02-27 00:02:10\",\"type\":\"zip\",\"url\":\"2.zip\"}, {\"size\":\"3232810\",\"time\":\"2019-02-27 00:02:45\",\"type\":\"rar\",\"url\":\"sample.rar\"}, {\"size\":\"19456\",\"time\":\"2019-02-27 00:02:25\",\"type\":\"doc\",\"url\":\"TestWordDoc.doc\"}]"}</w:t>
             </w:r>
           </w:p>
           <w:p/>
@@ -1339,11 +970,9 @@
             <w:tcW w:w="1271" w:type="dxa"/>
           </w:tcPr>
           <w:p>
-            <w:proofErr w:type="spellStart"/>
             <w:r>
               <w:t>Url</w:t>
             </w:r>
-            <w:proofErr w:type="spellEnd"/>
           </w:p>
         </w:tc>
         <w:tc>
@@ -1363,11 +992,9 @@
             <w:tcW w:w="1271" w:type="dxa"/>
           </w:tcPr>
           <w:p>
-            <w:proofErr w:type="spellStart"/>
             <w:r>
               <w:t>Parametres</w:t>
             </w:r>
-            <w:proofErr w:type="spellEnd"/>
           </w:p>
         </w:tc>
         <w:tc>
@@ -1384,13 +1011,8 @@
             </w:r>
             <w:proofErr w:type="gramEnd"/>
             <w:r>
-              <w:t xml:space="preserve">Multipart File) </w:t>
-            </w:r>
-            <w:proofErr w:type="spellStart"/>
-            <w:r>
-              <w:t>url</w:t>
-            </w:r>
-            <w:proofErr w:type="spellEnd"/>
+              <w:t>Multipart File) url</w:t>
+            </w:r>
           </w:p>
         </w:tc>
       </w:tr>
@@ -1411,41 +1033,17 @@
           </w:tcPr>
           <w:p>
             <w:r>
-              <w:t>{"</w:t>
-            </w:r>
-            <w:proofErr w:type="spellStart"/>
-            <w:r>
-              <w:t>status":"success","info</w:t>
-            </w:r>
-            <w:proofErr w:type="spellEnd"/>
-            <w:r>
-              <w:t>":""}</w:t>
-            </w:r>
-          </w:p>
-          <w:p>
-            <w:r>
-              <w:t>{"</w:t>
-            </w:r>
-            <w:proofErr w:type="spellStart"/>
-            <w:r>
-              <w:t>status":"fail","info":"file</w:t>
-            </w:r>
-            <w:proofErr w:type="spellEnd"/>
-            <w:r>
-              <w:t xml:space="preserve"> is empty"}</w:t>
-            </w:r>
-          </w:p>
-          <w:p>
-            <w:r>
-              <w:t>{"</w:t>
-            </w:r>
-            <w:proofErr w:type="spellStart"/>
-            <w:r>
-              <w:t>status":"fail","info":"unknown</w:t>
-            </w:r>
-            <w:proofErr w:type="spellEnd"/>
-            <w:r>
-              <w:t xml:space="preserve"> reasons"}</w:t>
+              <w:t>{"status":"success","info":""}</w:t>
+            </w:r>
+          </w:p>
+          <w:p>
+            <w:r>
+              <w:t>{"status":"fail","info":"file is empty"}</w:t>
+            </w:r>
+          </w:p>
+          <w:p>
+            <w:r>
+              <w:t>{"status":"fail","info":"unknown reasons"}</w:t>
             </w:r>
           </w:p>
         </w:tc>
@@ -1512,11 +1110,9 @@
             <w:tcW w:w="1271" w:type="dxa"/>
           </w:tcPr>
           <w:p>
-            <w:proofErr w:type="spellStart"/>
             <w:r>
               <w:t>Url</w:t>
             </w:r>
-            <w:proofErr w:type="spellEnd"/>
           </w:p>
         </w:tc>
         <w:tc>
@@ -1536,26 +1132,19 @@
             <w:tcW w:w="1271" w:type="dxa"/>
           </w:tcPr>
           <w:p>
-            <w:proofErr w:type="spellStart"/>
             <w:r>
               <w:t>Parametres</w:t>
             </w:r>
-            <w:proofErr w:type="spellEnd"/>
-          </w:p>
-        </w:tc>
-        <w:tc>
-          <w:tcPr>
-            <w:tcW w:w="7019" w:type="dxa"/>
-          </w:tcPr>
-          <w:p>
-            <w:r>
-              <w:t xml:space="preserve">username </w:t>
-            </w:r>
-            <w:proofErr w:type="spellStart"/>
-            <w:r>
-              <w:t>url</w:t>
-            </w:r>
-            <w:proofErr w:type="spellEnd"/>
+          </w:p>
+        </w:tc>
+        <w:tc>
+          <w:tcPr>
+            <w:tcW w:w="7019" w:type="dxa"/>
+          </w:tcPr>
+          <w:p>
+            <w:r>
+              <w:t>username url</w:t>
+            </w:r>
           </w:p>
         </w:tc>
       </w:tr>
@@ -1648,11 +1237,9 @@
             <w:tcW w:w="1271" w:type="dxa"/>
           </w:tcPr>
           <w:p>
-            <w:proofErr w:type="spellStart"/>
             <w:r>
               <w:t>Url</w:t>
             </w:r>
-            <w:proofErr w:type="spellEnd"/>
           </w:p>
         </w:tc>
         <w:tc>
@@ -1672,26 +1259,19 @@
             <w:tcW w:w="1271" w:type="dxa"/>
           </w:tcPr>
           <w:p>
-            <w:proofErr w:type="spellStart"/>
             <w:r>
               <w:t>Parametres</w:t>
             </w:r>
-            <w:proofErr w:type="spellEnd"/>
-          </w:p>
-        </w:tc>
-        <w:tc>
-          <w:tcPr>
-            <w:tcW w:w="7019" w:type="dxa"/>
-          </w:tcPr>
-          <w:p>
-            <w:r>
-              <w:t xml:space="preserve">username </w:t>
-            </w:r>
-            <w:proofErr w:type="spellStart"/>
-            <w:r>
-              <w:t>url</w:t>
-            </w:r>
-            <w:proofErr w:type="spellEnd"/>
+          </w:p>
+        </w:tc>
+        <w:tc>
+          <w:tcPr>
+            <w:tcW w:w="7019" w:type="dxa"/>
+          </w:tcPr>
+          <w:p>
+            <w:r>
+              <w:t>username url</w:t>
+            </w:r>
           </w:p>
         </w:tc>
       </w:tr>
@@ -1712,41 +1292,17 @@
           </w:tcPr>
           <w:p>
             <w:r>
-              <w:t>{"</w:t>
-            </w:r>
-            <w:proofErr w:type="spellStart"/>
-            <w:r>
-              <w:t>status":"success","info</w:t>
-            </w:r>
-            <w:proofErr w:type="spellEnd"/>
-            <w:r>
-              <w:t>":""}</w:t>
-            </w:r>
-          </w:p>
-          <w:p>
-            <w:r>
-              <w:t>{"</w:t>
-            </w:r>
-            <w:proofErr w:type="spellStart"/>
-            <w:r>
-              <w:t>status":"fail","info":"the</w:t>
-            </w:r>
-            <w:proofErr w:type="spellEnd"/>
-            <w:r>
-              <w:t xml:space="preserve"> directory may not empty"}</w:t>
-            </w:r>
-          </w:p>
-          <w:p>
-            <w:r>
-              <w:t>{"</w:t>
-            </w:r>
-            <w:proofErr w:type="spellStart"/>
-            <w:r>
-              <w:t>status":"fail","info":"unknown</w:t>
-            </w:r>
-            <w:proofErr w:type="spellEnd"/>
-            <w:r>
-              <w:t xml:space="preserve"> reasons"}</w:t>
+              <w:t>{"status":"success","info":""}</w:t>
+            </w:r>
+          </w:p>
+          <w:p>
+            <w:r>
+              <w:t>{"status":"fail","info":"the directory may not empty"}</w:t>
+            </w:r>
+          </w:p>
+          <w:p>
+            <w:r>
+              <w:t>{"status":"fail","info":"unknown reasons"}</w:t>
             </w:r>
           </w:p>
         </w:tc>
@@ -1813,11 +1369,9 @@
             <w:tcW w:w="1271" w:type="dxa"/>
           </w:tcPr>
           <w:p>
-            <w:proofErr w:type="spellStart"/>
             <w:r>
               <w:t>Url</w:t>
             </w:r>
-            <w:proofErr w:type="spellEnd"/>
           </w:p>
         </w:tc>
         <w:tc>
@@ -1837,34 +1391,19 @@
             <w:tcW w:w="1271" w:type="dxa"/>
           </w:tcPr>
           <w:p>
-            <w:proofErr w:type="spellStart"/>
             <w:r>
               <w:t>Parametres</w:t>
             </w:r>
-            <w:proofErr w:type="spellEnd"/>
-          </w:p>
-        </w:tc>
-        <w:tc>
-          <w:tcPr>
-            <w:tcW w:w="7019" w:type="dxa"/>
-          </w:tcPr>
-          <w:p>
-            <w:r>
-              <w:t xml:space="preserve">username </w:t>
-            </w:r>
-            <w:proofErr w:type="spellStart"/>
-            <w:r>
-              <w:t>url</w:t>
-            </w:r>
-            <w:proofErr w:type="spellEnd"/>
-            <w:r>
-              <w:t xml:space="preserve"> </w:t>
-            </w:r>
-            <w:proofErr w:type="spellStart"/>
-            <w:r>
-              <w:t>newUrl</w:t>
-            </w:r>
-            <w:proofErr w:type="spellEnd"/>
+          </w:p>
+        </w:tc>
+        <w:tc>
+          <w:tcPr>
+            <w:tcW w:w="7019" w:type="dxa"/>
+          </w:tcPr>
+          <w:p>
+            <w:r>
+              <w:t>username url newUrl</w:t>
+            </w:r>
           </w:p>
         </w:tc>
       </w:tr>
@@ -1885,31 +1424,15 @@
           </w:tcPr>
           <w:p>
             <w:r>
-              <w:t>{"</w:t>
-            </w:r>
-            <w:proofErr w:type="spellStart"/>
-            <w:r>
-              <w:t>status":"success","info</w:t>
-            </w:r>
-            <w:proofErr w:type="spellEnd"/>
-            <w:r>
-              <w:t>":""}</w:t>
-            </w:r>
-          </w:p>
-          <w:p>
-            <w:r>
-              <w:t>{"</w:t>
-            </w:r>
-            <w:proofErr w:type="spellStart"/>
-            <w:r>
-              <w:t>status":"fail","info":"</w:t>
-            </w:r>
-            <w:r>
-              <w:t>the</w:t>
-            </w:r>
-            <w:proofErr w:type="spellEnd"/>
-            <w:r>
-              <w:t xml:space="preserve"> new file name is conflicted</w:t>
+              <w:t>{"status":"success","info":""}</w:t>
+            </w:r>
+          </w:p>
+          <w:p>
+            <w:r>
+              <w:t>{"status":"fail","info":"</w:t>
+            </w:r>
+            <w:r>
+              <w:t>the new file name is conflicted</w:t>
             </w:r>
             <w:r>
               <w:t>"}</w:t>
@@ -1917,18 +1440,10 @@
           </w:p>
           <w:p>
             <w:r>
-              <w:t>{"</w:t>
-            </w:r>
-            <w:proofErr w:type="spellStart"/>
-            <w:r>
-              <w:t>status":"fail","info":"</w:t>
-            </w:r>
-            <w:r>
-              <w:t>rename</w:t>
-            </w:r>
-            <w:proofErr w:type="spellEnd"/>
-            <w:r>
-              <w:t xml:space="preserve"> error</w:t>
+              <w:t>{"status":"fail","info":"</w:t>
+            </w:r>
+            <w:r>
+              <w:t>rename error</w:t>
             </w:r>
             <w:r>
               <w:t>"}</w:t>
@@ -1936,15 +1451,168 @@
           </w:p>
           <w:p>
             <w:r>
-              <w:t>{"</w:t>
-            </w:r>
-            <w:proofErr w:type="spellStart"/>
-            <w:r>
-              <w:t>status":"fail","info":"unknown</w:t>
-            </w:r>
-            <w:proofErr w:type="spellEnd"/>
-            <w:r>
-              <w:t xml:space="preserve"> reasons"}</w:t>
+              <w:t>{"status":"fail","info":"unknown reasons"}</w:t>
+            </w:r>
+          </w:p>
+        </w:tc>
+      </w:tr>
+    </w:tbl>
+    <w:p/>
+    <w:tbl>
+      <w:tblPr>
+        <w:tblStyle w:val="a3"/>
+        <w:tblW w:w="0" w:type="auto"/>
+        <w:tblLook w:val="04A0" w:firstRow="1" w:lastRow="0" w:firstColumn="1" w:lastColumn="0" w:noHBand="0" w:noVBand="1"/>
+      </w:tblPr>
+      <w:tblGrid>
+        <w:gridCol w:w="1283"/>
+        <w:gridCol w:w="7007"/>
+      </w:tblGrid>
+      <w:tr>
+        <w:tc>
+          <w:tcPr>
+            <w:tcW w:w="1271" w:type="dxa"/>
+          </w:tcPr>
+          <w:p>
+            <w:r>
+              <w:t>Function</w:t>
+            </w:r>
+          </w:p>
+        </w:tc>
+        <w:tc>
+          <w:tcPr>
+            <w:tcW w:w="7019" w:type="dxa"/>
+          </w:tcPr>
+          <w:p>
+            <w:r>
+              <w:rPr>
+                <w:rFonts w:hint="eastAsia"/>
+              </w:rPr>
+              <w:t>Detail</w:t>
+            </w:r>
+          </w:p>
+        </w:tc>
+      </w:tr>
+      <w:tr>
+        <w:tc>
+          <w:tcPr>
+            <w:tcW w:w="1271" w:type="dxa"/>
+          </w:tcPr>
+          <w:p>
+            <w:r>
+              <w:t>Type</w:t>
+            </w:r>
+          </w:p>
+        </w:tc>
+        <w:tc>
+          <w:tcPr>
+            <w:tcW w:w="7019" w:type="dxa"/>
+          </w:tcPr>
+          <w:p>
+            <w:r>
+              <w:t>GET POST</w:t>
+            </w:r>
+          </w:p>
+        </w:tc>
+      </w:tr>
+      <w:tr>
+        <w:tc>
+          <w:tcPr>
+            <w:tcW w:w="1271" w:type="dxa"/>
+          </w:tcPr>
+          <w:p>
+            <w:r>
+              <w:t>Url</w:t>
+            </w:r>
+          </w:p>
+        </w:tc>
+        <w:tc>
+          <w:tcPr>
+            <w:tcW w:w="7019" w:type="dxa"/>
+          </w:tcPr>
+          <w:p>
+            <w:r>
+              <w:t>http://teamparamount.cn:8080/Paramount/</w:t>
+            </w:r>
+            <w:r>
+              <w:rPr>
+                <w:rFonts w:hint="eastAsia"/>
+              </w:rPr>
+              <w:t>detail</w:t>
+            </w:r>
+          </w:p>
+        </w:tc>
+      </w:tr>
+      <w:tr>
+        <w:tc>
+          <w:tcPr>
+            <w:tcW w:w="1271" w:type="dxa"/>
+          </w:tcPr>
+          <w:p>
+            <w:r>
+              <w:t>Parametres</w:t>
+            </w:r>
+          </w:p>
+        </w:tc>
+        <w:tc>
+          <w:tcPr>
+            <w:tcW w:w="7019" w:type="dxa"/>
+          </w:tcPr>
+          <w:p>
+            <w:r>
+              <w:t>username url</w:t>
+            </w:r>
+          </w:p>
+        </w:tc>
+      </w:tr>
+      <w:tr>
+        <w:tc>
+          <w:tcPr>
+            <w:tcW w:w="1271" w:type="dxa"/>
+          </w:tcPr>
+          <w:p>
+            <w:r>
+              <w:t>Return</w:t>
+            </w:r>
+          </w:p>
+        </w:tc>
+        <w:tc>
+          <w:tcPr>
+            <w:tcW w:w="7019" w:type="dxa"/>
+          </w:tcPr>
+          <w:p>
+            <w:pPr>
+              <w:rPr>
+                <w:rFonts w:eastAsia="Times New Roman"/>
+              </w:rPr>
+            </w:pPr>
+            <w:r>
+              <w:rPr>
+                <w:rFonts w:eastAsia="Times New Roman"/>
+                <w:color w:val="000000"/>
+              </w:rPr>
+              <w:t>{"status":"success","info":"{\"size\</w:t>
+            </w:r>
+            <w:proofErr w:type="gramStart"/>
+            <w:r>
+              <w:rPr>
+                <w:rFonts w:eastAsia="Times New Roman"/>
+                <w:color w:val="000000"/>
+              </w:rPr>
+              <w:t>":\</w:t>
+            </w:r>
+            <w:proofErr w:type="gramEnd"/>
+            <w:r>
+              <w:rPr>
+                <w:rFonts w:eastAsia="Times New Roman"/>
+                <w:color w:val="000000"/>
+              </w:rPr>
+              <w:t>"60416\",\"time\":\"2019-03-03 00:46:06\",\"type\":\"pdf\",\"version\":\"0\",\"url\":\"haha.pdf\"}"}</w:t>
+            </w:r>
+          </w:p>
+          <w:p>
+            <w:r>
+              <w:t>{"status":"fail","info":"unknown reasons"}</w:t>
             </w:r>
           </w:p>
         </w:tc>
@@ -1983,185 +1651,164 @@
             <w:tcW w:w="7019" w:type="dxa"/>
           </w:tcPr>
           <w:p>
+            <w:r>
+              <w:rPr>
+                <w:rFonts w:hint="eastAsia"/>
+              </w:rPr>
+              <w:t>Revert</w:t>
+            </w:r>
+          </w:p>
+        </w:tc>
+      </w:tr>
+      <w:tr>
+        <w:tc>
+          <w:tcPr>
+            <w:tcW w:w="1271" w:type="dxa"/>
+          </w:tcPr>
+          <w:p>
+            <w:r>
+              <w:t>Type</w:t>
+            </w:r>
+          </w:p>
+        </w:tc>
+        <w:tc>
+          <w:tcPr>
+            <w:tcW w:w="7019" w:type="dxa"/>
+          </w:tcPr>
+          <w:p>
+            <w:r>
+              <w:t xml:space="preserve">GET </w:t>
+            </w:r>
+          </w:p>
+        </w:tc>
+      </w:tr>
+      <w:tr>
+        <w:tc>
+          <w:tcPr>
+            <w:tcW w:w="1271" w:type="dxa"/>
+          </w:tcPr>
+          <w:p>
+            <w:r>
+              <w:t>Url</w:t>
+            </w:r>
+          </w:p>
+        </w:tc>
+        <w:tc>
+          <w:tcPr>
+            <w:tcW w:w="7019" w:type="dxa"/>
+          </w:tcPr>
+          <w:p>
+            <w:r>
+              <w:t>http://teamparamount.cn:8080/Paramount/</w:t>
+            </w:r>
+            <w:r>
+              <w:rPr>
+                <w:rFonts w:hint="eastAsia"/>
+              </w:rPr>
+              <w:t>revert</w:t>
+            </w:r>
+          </w:p>
+        </w:tc>
+      </w:tr>
+      <w:tr>
+        <w:tc>
+          <w:tcPr>
+            <w:tcW w:w="1271" w:type="dxa"/>
+          </w:tcPr>
+          <w:p>
+            <w:r>
+              <w:t>Parametres</w:t>
+            </w:r>
+          </w:p>
+        </w:tc>
+        <w:tc>
+          <w:tcPr>
+            <w:tcW w:w="7019" w:type="dxa"/>
+          </w:tcPr>
+          <w:p>
+            <w:r>
+              <w:t>username url</w:t>
+            </w:r>
+          </w:p>
+        </w:tc>
+      </w:tr>
+      <w:tr>
+        <w:tc>
+          <w:tcPr>
+            <w:tcW w:w="1271" w:type="dxa"/>
+          </w:tcPr>
+          <w:p>
+            <w:r>
+              <w:t>Return</w:t>
+            </w:r>
+          </w:p>
+        </w:tc>
+        <w:tc>
+          <w:tcPr>
+            <w:tcW w:w="7019" w:type="dxa"/>
+          </w:tcPr>
+          <w:p>
+            <w:pPr>
+              <w:rPr>
+                <w:rFonts w:eastAsia="Times New Roman" w:hint="eastAsia"/>
+                <w:color w:val="000000"/>
+              </w:rPr>
+            </w:pPr>
+            <w:r>
+              <w:rPr>
+                <w:rFonts w:eastAsia="Times New Roman"/>
+                <w:color w:val="000000"/>
+              </w:rPr>
+              <w:t>{"status":"success","info":"</w:t>
+            </w:r>
+            <w:r>
+              <w:rPr>
+                <w:rFonts w:eastAsia="Times New Roman"/>
+                <w:color w:val="000000"/>
+              </w:rPr>
+              <w:t>"}</w:t>
+            </w:r>
+          </w:p>
+          <w:p>
             <w:pPr>
               <w:rPr>
                 <w:rFonts w:hint="eastAsia"/>
               </w:rPr>
             </w:pPr>
             <w:r>
+              <w:t>{"status</w:t>
+            </w:r>
+            <w:r>
+              <w:t>":"fail","info":"can not revert first version</w:t>
+            </w:r>
+            <w:r>
+              <w:t>"}</w:t>
+            </w:r>
+          </w:p>
+          <w:p>
+            <w:pPr>
+              <w:rPr>
+                <w:rFonts w:eastAsia="Times New Roman" w:hint="eastAsia"/>
+              </w:rPr>
+            </w:pPr>
+            <w:r>
+              <w:t>{"status":"fail","info":"</w:t>
+            </w:r>
+            <w:r>
               <w:rPr>
                 <w:rFonts w:hint="eastAsia"/>
               </w:rPr>
-              <w:t>Detail</w:t>
-            </w:r>
-          </w:p>
-        </w:tc>
-      </w:tr>
-      <w:tr>
-        <w:tc>
-          <w:tcPr>
-            <w:tcW w:w="1271" w:type="dxa"/>
-          </w:tcPr>
-          <w:p>
-            <w:r>
-              <w:t>Type</w:t>
-            </w:r>
-          </w:p>
-        </w:tc>
-        <w:tc>
-          <w:tcPr>
-            <w:tcW w:w="7019" w:type="dxa"/>
-          </w:tcPr>
-          <w:p>
-            <w:r>
-              <w:t>GET POST</w:t>
-            </w:r>
-          </w:p>
-        </w:tc>
-      </w:tr>
-      <w:tr>
-        <w:tc>
-          <w:tcPr>
-            <w:tcW w:w="1271" w:type="dxa"/>
-          </w:tcPr>
-          <w:p>
-            <w:proofErr w:type="spellStart"/>
-            <w:r>
-              <w:t>Url</w:t>
-            </w:r>
-            <w:proofErr w:type="spellEnd"/>
-          </w:p>
-        </w:tc>
-        <w:tc>
-          <w:tcPr>
-            <w:tcW w:w="7019" w:type="dxa"/>
-          </w:tcPr>
-          <w:p>
-            <w:pPr>
-              <w:rPr>
-                <w:rFonts w:hint="eastAsia"/>
-              </w:rPr>
-            </w:pPr>
-            <w:r>
-              <w:t>http://teamparamount.cn:8080/Paramount/</w:t>
-            </w:r>
-            <w:r>
-              <w:rPr>
-                <w:rFonts w:hint="eastAsia"/>
-              </w:rPr>
-              <w:t>detail</w:t>
-            </w:r>
-          </w:p>
-        </w:tc>
-      </w:tr>
-      <w:tr>
-        <w:tc>
-          <w:tcPr>
-            <w:tcW w:w="1271" w:type="dxa"/>
-          </w:tcPr>
-          <w:p>
-            <w:proofErr w:type="spellStart"/>
-            <w:r>
-              <w:t>Parametres</w:t>
-            </w:r>
-            <w:proofErr w:type="spellEnd"/>
-          </w:p>
-        </w:tc>
-        <w:tc>
-          <w:tcPr>
-            <w:tcW w:w="7019" w:type="dxa"/>
-          </w:tcPr>
-          <w:p>
-            <w:pPr>
-              <w:rPr>
-                <w:rFonts w:hint="eastAsia"/>
-              </w:rPr>
-            </w:pPr>
-            <w:r>
-              <w:t xml:space="preserve">username </w:t>
-            </w:r>
-            <w:proofErr w:type="spellStart"/>
-            <w:r>
-              <w:t>url</w:t>
-            </w:r>
-            <w:proofErr w:type="spellEnd"/>
-          </w:p>
-        </w:tc>
-      </w:tr>
-      <w:tr>
-        <w:tc>
-          <w:tcPr>
-            <w:tcW w:w="1271" w:type="dxa"/>
-          </w:tcPr>
-          <w:p>
-            <w:r>
-              <w:t>Return</w:t>
-            </w:r>
-          </w:p>
-        </w:tc>
-        <w:tc>
-          <w:tcPr>
-            <w:tcW w:w="7019" w:type="dxa"/>
-          </w:tcPr>
-          <w:p>
-            <w:pPr>
-              <w:rPr>
-                <w:rFonts w:eastAsia="Times New Roman"/>
-              </w:rPr>
-            </w:pPr>
+              <w:t>can not revert twice</w:t>
+            </w:r>
             <w:bookmarkStart w:id="0" w:name="_GoBack"/>
-            <w:r>
-              <w:rPr>
-                <w:rFonts w:eastAsia="Times New Roman"/>
-                <w:color w:val="000000"/>
-              </w:rPr>
-              <w:t>{"</w:t>
-            </w:r>
-            <w:proofErr w:type="spellStart"/>
-            <w:r>
-              <w:rPr>
-                <w:rFonts w:eastAsia="Times New Roman"/>
-                <w:color w:val="000000"/>
-              </w:rPr>
-              <w:t>status":"success","info</w:t>
-            </w:r>
-            <w:proofErr w:type="spellEnd"/>
-            <w:r>
-              <w:rPr>
-                <w:rFonts w:eastAsia="Times New Roman"/>
-                <w:color w:val="000000"/>
-              </w:rPr>
-              <w:t>":"{\"size\</w:t>
-            </w:r>
-            <w:proofErr w:type="gramStart"/>
-            <w:r>
-              <w:rPr>
-                <w:rFonts w:eastAsia="Times New Roman"/>
-                <w:color w:val="000000"/>
-              </w:rPr>
-              <w:t>":\</w:t>
-            </w:r>
-            <w:proofErr w:type="gramEnd"/>
-            <w:r>
-              <w:rPr>
-                <w:rFonts w:eastAsia="Times New Roman"/>
-                <w:color w:val="000000"/>
-              </w:rPr>
-              <w:t>"60416\",\"time\":\"2019-03-03 00:46:06\",\"type\":\"pdf\",\"version\":\"0\",\"url\":\"haha.pdf\"}"}</w:t>
-            </w:r>
-          </w:p>
-          <w:bookmarkEnd w:id="0"/>
-          <w:p>
-            <w:r>
-              <w:t>{"</w:t>
-            </w:r>
-            <w:proofErr w:type="spellStart"/>
-            <w:r>
-              <w:t>status":"fail","info":"unknown</w:t>
-            </w:r>
-            <w:proofErr w:type="spellEnd"/>
-            <w:r>
-              <w:t xml:space="preserve"> reasons"}</w:t>
+            <w:bookmarkEnd w:id="0"/>
+            <w:r>
+              <w:t>"}</w:t>
+            </w:r>
+          </w:p>
+          <w:p>
+            <w:r>
+              <w:t>{"status":"fail","info":"unknown reasons"}</w:t>
             </w:r>
           </w:p>
         </w:tc>

</xml_diff>